<commit_message>
Added Electron for exe generation...
</commit_message>
<xml_diff>
--- a/Verified_Output.docx
+++ b/Verified_Output.docx
@@ -110,21 +110,21 @@
         <w:tc>
           <w:p>
             <w:r>
-              <w:t xml:space="preserve"/>
-            </w:r>
-          </w:p>
-        </w:tc>
-        <w:tc>
-          <w:p>
-            <w:r>
-              <w:t xml:space="preserve">0</w:t>
-            </w:r>
-          </w:p>
-        </w:tc>
-        <w:tc>
-          <w:p>
-            <w:r>
-              <w:t xml:space="preserve"/>
+              <w:t xml:space="preserve">Describe the purpose of the Java Virtual Machine (JVM) in the Java environment.</w:t>
+            </w:r>
+          </w:p>
+        </w:tc>
+        <w:tc>
+          <w:p>
+            <w:r>
+              <w:t xml:space="preserve">1</w:t>
+            </w:r>
+          </w:p>
+        </w:tc>
+        <w:tc>
+          <w:p>
+            <w:r>
+              <w:t xml:space="preserve">CO1</w:t>
             </w:r>
           </w:p>
         </w:tc>
@@ -140,21 +140,21 @@
         <w:tc>
           <w:p>
             <w:r>
-              <w:t xml:space="preserve"/>
-            </w:r>
-          </w:p>
-        </w:tc>
-        <w:tc>
-          <w:p>
-            <w:r>
-              <w:t xml:space="preserve">0</w:t>
-            </w:r>
-          </w:p>
-        </w:tc>
-        <w:tc>
-          <w:p>
-            <w:r>
-              <w:t xml:space="preserve"/>
+              <w:t xml:space="preserve">Create a Java method calculateArea that takes two integer parameters, length and width, and returns their product.</w:t>
+            </w:r>
+          </w:p>
+        </w:tc>
+        <w:tc>
+          <w:p>
+            <w:r>
+              <w:t xml:space="preserve">2</w:t>
+            </w:r>
+          </w:p>
+        </w:tc>
+        <w:tc>
+          <w:p>
+            <w:r>
+              <w:t xml:space="preserve">CO4</w:t>
             </w:r>
           </w:p>
         </w:tc>
@@ -170,21 +170,21 @@
         <w:tc>
           <w:p>
             <w:r>
-              <w:t xml:space="preserve"/>
-            </w:r>
-          </w:p>
-        </w:tc>
-        <w:tc>
-          <w:p>
-            <w:r>
-              <w:t xml:space="preserve">0</w:t>
-            </w:r>
-          </w:p>
-        </w:tc>
-        <w:tc>
-          <w:p>
-            <w:r>
-              <w:t xml:space="preserve"/>
+              <w:t xml:space="preserve">Explain the concept of dynamic binding in the context of polymorphism.</w:t>
+            </w:r>
+          </w:p>
+        </w:tc>
+        <w:tc>
+          <w:p>
+            <w:r>
+              <w:t xml:space="preserve">3</w:t>
+            </w:r>
+          </w:p>
+        </w:tc>
+        <w:tc>
+          <w:p>
+            <w:r>
+              <w:t xml:space="preserve">CO5</w:t>
             </w:r>
           </w:p>
         </w:tc>
@@ -200,21 +200,21 @@
         <w:tc>
           <w:p>
             <w:r>
-              <w:t xml:space="preserve"/>
-            </w:r>
-          </w:p>
-        </w:tc>
-        <w:tc>
-          <w:p>
-            <w:r>
-              <w:t xml:space="preserve">0</w:t>
-            </w:r>
-          </w:p>
-        </w:tc>
-        <w:tc>
-          <w:p>
-            <w:r>
-              <w:t xml:space="preserve"/>
+              <w:t xml:space="preserve">What is the purpose of the CLASSPATH environment variable in Java?</w:t>
+            </w:r>
+          </w:p>
+        </w:tc>
+        <w:tc>
+          <w:p>
+            <w:r>
+              <w:t xml:space="preserve">4</w:t>
+            </w:r>
+          </w:p>
+        </w:tc>
+        <w:tc>
+          <w:p>
+            <w:r>
+              <w:t xml:space="preserve">CO7</w:t>
             </w:r>
           </w:p>
         </w:tc>
@@ -230,21 +230,21 @@
         <w:tc>
           <w:p>
             <w:r>
-              <w:t xml:space="preserve"/>
-            </w:r>
-          </w:p>
-        </w:tc>
-        <w:tc>
-          <w:p>
-            <w:r>
-              <w:t xml:space="preserve">0</w:t>
-            </w:r>
-          </w:p>
-        </w:tc>
-        <w:tc>
-          <w:p>
-            <w:r>
-              <w:t xml:space="preserve"/>
+              <w:t xml:space="preserve">List the five common states in the life cycle of a Java thread.</w:t>
+            </w:r>
+          </w:p>
+        </w:tc>
+        <w:tc>
+          <w:p>
+            <w:r>
+              <w:t xml:space="preserve">5</w:t>
+            </w:r>
+          </w:p>
+        </w:tc>
+        <w:tc>
+          <w:p>
+            <w:r>
+              <w:t xml:space="preserve">CO9</w:t>
             </w:r>
           </w:p>
         </w:tc>
@@ -325,6 +325,321 @@
           </w:p>
         </w:tc>
       </w:tr>
+      <w:tr>
+        <w:tc>
+          <w:p>
+            <w:r>
+              <w:t xml:space="preserve">1</w:t>
+            </w:r>
+          </w:p>
+        </w:tc>
+        <w:tc>
+          <w:p>
+            <w:r>
+              <w:t xml:space="preserve">Detail the methods available for accepting input from the keyboard in Java, focusing on Scanner and BufferedReader.</w:t>
+            </w:r>
+          </w:p>
+          <w:p>
+            <w:pPr>
+              <w:jc w:val="center"/>
+            </w:pPr>
+            <w:r>
+              <w:t xml:space="preserve">OR</w:t>
+            </w:r>
+          </w:p>
+          <w:p>
+            <w:r>
+              <w:t xml:space="preserve">Write a complete Java program that takes an integer input from the user, converts it to a String, and then displays both the integer and the String using String.format().</w:t>
+            </w:r>
+          </w:p>
+        </w:tc>
+        <w:tc>
+          <w:p>
+            <w:r>
+              <w:t xml:space="preserve">1</w:t>
+            </w:r>
+          </w:p>
+          <w:p>
+            <w:r>
+              <w:t xml:space="preserve"/>
+            </w:r>
+          </w:p>
+          <w:p>
+            <w:r>
+              <w:t xml:space="preserve">1</w:t>
+            </w:r>
+          </w:p>
+        </w:tc>
+        <w:tc>
+          <w:p>
+            <w:r>
+              <w:t xml:space="preserve">CO1</w:t>
+            </w:r>
+          </w:p>
+          <w:p>
+            <w:r>
+              <w:t xml:space="preserve"/>
+            </w:r>
+          </w:p>
+          <w:p>
+            <w:r>
+              <w:t xml:space="preserve">CO2</w:t>
+            </w:r>
+          </w:p>
+        </w:tc>
+      </w:tr>
+      <w:tr>
+        <w:tc>
+          <w:p>
+            <w:r>
+              <w:t xml:space="preserve">2</w:t>
+            </w:r>
+          </w:p>
+        </w:tc>
+        <w:tc>
+          <w:p>
+            <w:r>
+              <w:t xml:space="preserve">Develop a Java application that takes a series of numbers as command-line arguments, calculates their sum, and prints the result.</w:t>
+            </w:r>
+          </w:p>
+          <w:p>
+            <w:pPr>
+              <w:jc w:val="center"/>
+            </w:pPr>
+            <w:r>
+              <w:t xml:space="preserve">OR</w:t>
+            </w:r>
+          </w:p>
+          <w:p>
+            <w:r>
+              <w:t xml:space="preserve">Define class &amp;object. Design and implement a Java class Student with attributes name, rollNumber, and marks. Include methods to set and get these attributes, and a method to display student details.</w:t>
+            </w:r>
+          </w:p>
+        </w:tc>
+        <w:tc>
+          <w:p>
+            <w:r>
+              <w:t xml:space="preserve">2</w:t>
+            </w:r>
+          </w:p>
+          <w:p>
+            <w:r>
+              <w:t xml:space="preserve"/>
+            </w:r>
+          </w:p>
+          <w:p>
+            <w:r>
+              <w:t xml:space="preserve">2</w:t>
+            </w:r>
+          </w:p>
+        </w:tc>
+        <w:tc>
+          <w:p>
+            <w:r>
+              <w:t xml:space="preserve">CO4</w:t>
+            </w:r>
+          </w:p>
+          <w:p>
+            <w:r>
+              <w:t xml:space="preserve"/>
+            </w:r>
+          </w:p>
+          <w:p>
+            <w:r>
+              <w:t xml:space="preserve">CO4</w:t>
+            </w:r>
+          </w:p>
+        </w:tc>
+      </w:tr>
+      <w:tr>
+        <w:tc>
+          <w:p>
+            <w:r>
+              <w:t xml:space="preserve">3</w:t>
+            </w:r>
+          </w:p>
+        </w:tc>
+        <w:tc>
+          <w:p>
+            <w:r>
+              <w:t xml:space="preserve">Design a system for processing different types of vehicles using inheritance and polymorphism. Include an abstract Vehicle class and concrete Car and Motorcycle classes with specific methods.</w:t>
+            </w:r>
+          </w:p>
+          <w:p>
+            <w:pPr>
+              <w:jc w:val="center"/>
+            </w:pPr>
+            <w:r>
+              <w:t xml:space="preserve">OR</w:t>
+            </w:r>
+          </w:p>
+          <w:p>
+            <w:r>
+              <w:t xml:space="preserve">Design an inheritance hierarchy for Shape, Circle, and Rectangle. Shape should be an abstract class with an abstract method calculateArea(). Implement Circle and Rectangle to override this method.</w:t>
+            </w:r>
+          </w:p>
+        </w:tc>
+        <w:tc>
+          <w:p>
+            <w:r>
+              <w:t xml:space="preserve">3</w:t>
+            </w:r>
+          </w:p>
+          <w:p>
+            <w:r>
+              <w:t xml:space="preserve"/>
+            </w:r>
+          </w:p>
+          <w:p>
+            <w:r>
+              <w:t xml:space="preserve">3</w:t>
+            </w:r>
+          </w:p>
+        </w:tc>
+        <w:tc>
+          <w:p>
+            <w:r>
+              <w:t xml:space="preserve">CO6</w:t>
+            </w:r>
+          </w:p>
+          <w:p>
+            <w:r>
+              <w:t xml:space="preserve"/>
+            </w:r>
+          </w:p>
+          <w:p>
+            <w:r>
+              <w:t xml:space="preserve">CO6</w:t>
+            </w:r>
+          </w:p>
+        </w:tc>
+      </w:tr>
+      <w:tr>
+        <w:tc>
+          <w:p>
+            <w:r>
+              <w:t xml:space="preserve">4</w:t>
+            </w:r>
+          </w:p>
+        </w:tc>
+        <w:tc>
+          <w:p>
+            <w:r>
+              <w:t xml:space="preserve">Analyze the output of a Java program that includes nested try-catch blocks and explain the flow of execution in case of an exception.</w:t>
+            </w:r>
+          </w:p>
+          <w:p>
+            <w:pPr>
+              <w:jc w:val="center"/>
+            </w:pPr>
+            <w:r>
+              <w:t xml:space="preserve">OR</w:t>
+            </w:r>
+          </w:p>
+          <w:p>
+            <w:r>
+              <w:t xml:space="preserve">Analyze a scenario where a FileNotFoundException might occur and demonstrate how to handle it gracefully using try-catch blocks.</w:t>
+            </w:r>
+          </w:p>
+        </w:tc>
+        <w:tc>
+          <w:p>
+            <w:r>
+              <w:t xml:space="preserve">4</w:t>
+            </w:r>
+          </w:p>
+          <w:p>
+            <w:r>
+              <w:t xml:space="preserve"/>
+            </w:r>
+          </w:p>
+          <w:p>
+            <w:r>
+              <w:t xml:space="preserve">4</w:t>
+            </w:r>
+          </w:p>
+        </w:tc>
+        <w:tc>
+          <w:p>
+            <w:r>
+              <w:t xml:space="preserve">CO8</w:t>
+            </w:r>
+          </w:p>
+          <w:p>
+            <w:r>
+              <w:t xml:space="preserve"/>
+            </w:r>
+          </w:p>
+          <w:p>
+            <w:r>
+              <w:t xml:space="preserve">CO8</w:t>
+            </w:r>
+          </w:p>
+        </w:tc>
+      </w:tr>
+      <w:tr>
+        <w:tc>
+          <w:p>
+            <w:r>
+              <w:t xml:space="preserve">5</w:t>
+            </w:r>
+          </w:p>
+        </w:tc>
+        <w:tc>
+          <w:p>
+            <w:r>
+              <w:t xml:space="preserve">Design a Java application that writes user-entered text to a new file and then reads the content of that file back and displays it.</w:t>
+            </w:r>
+          </w:p>
+          <w:p>
+            <w:pPr>
+              <w:jc w:val="center"/>
+            </w:pPr>
+            <w:r>
+              <w:t xml:space="preserve">OR</w:t>
+            </w:r>
+          </w:p>
+          <w:p>
+            <w:r>
+              <w:t xml:space="preserve">Discuss the concept of thread priorities and how they influence the execution of threads in a multithreaded application.</w:t>
+            </w:r>
+          </w:p>
+        </w:tc>
+        <w:tc>
+          <w:p>
+            <w:r>
+              <w:t xml:space="preserve">5</w:t>
+            </w:r>
+          </w:p>
+          <w:p>
+            <w:r>
+              <w:t xml:space="preserve"/>
+            </w:r>
+          </w:p>
+          <w:p>
+            <w:r>
+              <w:t xml:space="preserve">5</w:t>
+            </w:r>
+          </w:p>
+        </w:tc>
+        <w:tc>
+          <w:p>
+            <w:r>
+              <w:t xml:space="preserve">CO10</w:t>
+            </w:r>
+          </w:p>
+          <w:p>
+            <w:r>
+              <w:t xml:space="preserve"/>
+            </w:r>
+          </w:p>
+          <w:p>
+            <w:r>
+              <w:t xml:space="preserve">CO9</w:t>
+            </w:r>
+          </w:p>
+        </w:tc>
+      </w:tr>
     </w:tbl>
     <w:sectPr>
       <w:pgSz w:w="11906" w:h="16838" w:orient="portrait"/>

</xml_diff>